<commit_message>
atualização dos artefatos de planejamento
</commit_message>
<xml_diff>
--- a/planejamento/SD_Plano_Projeto.docx
+++ b/planejamento/SD_Plano_Projeto.docx
@@ -907,7 +907,7 @@
       <w:tr>
         <w:tc>
           <w:tcPr>
-            <w:tcW w:w="1744" w:type="dxa"/>
+            <w:tcW w:w="1742" w:type="dxa"/>
             <w:shd w:val="clear" w:color="auto" w:fill="E6E6E6"/>
           </w:tcPr>
           <w:p>
@@ -935,7 +935,7 @@
         </w:tc>
         <w:tc>
           <w:tcPr>
-            <w:tcW w:w="974" w:type="dxa"/>
+            <w:tcW w:w="984" w:type="dxa"/>
             <w:shd w:val="clear" w:color="auto" w:fill="E6E6E6"/>
           </w:tcPr>
           <w:p>
@@ -963,7 +963,7 @@
         </w:tc>
         <w:tc>
           <w:tcPr>
-            <w:tcW w:w="2575" w:type="dxa"/>
+            <w:tcW w:w="2571" w:type="dxa"/>
             <w:shd w:val="clear" w:color="auto" w:fill="E6E6E6"/>
           </w:tcPr>
           <w:p>
@@ -998,7 +998,7 @@
         </w:tc>
         <w:tc>
           <w:tcPr>
-            <w:tcW w:w="1830" w:type="dxa"/>
+            <w:tcW w:w="1828" w:type="dxa"/>
             <w:shd w:val="clear" w:color="auto" w:fill="E6E6E6"/>
           </w:tcPr>
           <w:p>
@@ -1026,7 +1026,7 @@
         </w:tc>
         <w:tc>
           <w:tcPr>
-            <w:tcW w:w="1733" w:type="dxa"/>
+            <w:tcW w:w="1731" w:type="dxa"/>
             <w:shd w:val="clear" w:color="auto" w:fill="E6E6E6"/>
           </w:tcPr>
           <w:p>
@@ -1074,7 +1074,7 @@
       <w:tr>
         <w:tc>
           <w:tcPr>
-            <w:tcW w:w="1744" w:type="dxa"/>
+            <w:tcW w:w="1742" w:type="dxa"/>
           </w:tcPr>
           <w:p>
             <w:pPr>
@@ -1091,7 +1091,7 @@
         </w:tc>
         <w:tc>
           <w:tcPr>
-            <w:tcW w:w="974" w:type="dxa"/>
+            <w:tcW w:w="984" w:type="dxa"/>
           </w:tcPr>
           <w:p>
             <w:pPr>
@@ -1106,7 +1106,7 @@
         </w:tc>
         <w:tc>
           <w:tcPr>
-            <w:tcW w:w="2575" w:type="dxa"/>
+            <w:tcW w:w="2571" w:type="dxa"/>
           </w:tcPr>
           <w:p>
             <w:pPr>
@@ -1267,7 +1267,7 @@
         </w:tc>
         <w:tc>
           <w:tcPr>
-            <w:tcW w:w="1830" w:type="dxa"/>
+            <w:tcW w:w="1828" w:type="dxa"/>
           </w:tcPr>
           <w:p>
             <w:pPr>
@@ -1295,7 +1295,7 @@
         </w:tc>
         <w:tc>
           <w:tcPr>
-            <w:tcW w:w="1733" w:type="dxa"/>
+            <w:tcW w:w="1731" w:type="dxa"/>
           </w:tcPr>
           <w:p>
             <w:pPr>
@@ -1312,7 +1312,7 @@
       <w:tr>
         <w:tc>
           <w:tcPr>
-            <w:tcW w:w="1744" w:type="dxa"/>
+            <w:tcW w:w="1742" w:type="dxa"/>
           </w:tcPr>
           <w:p>
             <w:pPr>
@@ -1330,7 +1330,7 @@
         </w:tc>
         <w:tc>
           <w:tcPr>
-            <w:tcW w:w="974" w:type="dxa"/>
+            <w:tcW w:w="984" w:type="dxa"/>
           </w:tcPr>
           <w:p>
             <w:pPr>
@@ -1345,17 +1345,133 @@
         </w:tc>
         <w:tc>
           <w:tcPr>
-            <w:tcW w:w="2575" w:type="dxa"/>
+            <w:tcW w:w="2571" w:type="dxa"/>
           </w:tcPr>
           <w:p>
             <w:pPr>
-              <w:ind w:left="360"/>
-            </w:pPr>
+              <w:rPr>
+                <w:lang w:val="pt-BR"/>
+              </w:rPr>
+            </w:pPr>
+            <w:r>
+              <w:rPr>
+                <w:lang w:val="pt-BR"/>
+              </w:rPr>
+              <w:t>Objetivo: Definir a arquitetura do Sistema</w:t>
+            </w:r>
+          </w:p>
+          <w:p>
+            <w:pPr>
+              <w:pStyle w:val="PargrafodaLista"/>
+              <w:numPr>
+                <w:ilvl w:val="0"/>
+                <w:numId w:val="13"/>
+              </w:numPr>
+              <w:rPr>
+                <w:lang w:val="pt-BR"/>
+              </w:rPr>
+            </w:pPr>
+            <w:r>
+              <w:rPr>
+                <w:lang w:val="pt-BR"/>
+              </w:rPr>
+              <w:t>Envio de trabalhos eletrônicos</w:t>
+            </w:r>
+          </w:p>
+          <w:p>
+            <w:pPr>
+              <w:pStyle w:val="PargrafodaLista"/>
+              <w:numPr>
+                <w:ilvl w:val="0"/>
+                <w:numId w:val="13"/>
+              </w:numPr>
+              <w:rPr>
+                <w:lang w:val="pt-BR"/>
+              </w:rPr>
+            </w:pPr>
+            <w:r>
+              <w:rPr>
+                <w:lang w:val="pt-BR"/>
+              </w:rPr>
+              <w:t>Cadastro de professores</w:t>
+            </w:r>
+          </w:p>
+          <w:p>
+            <w:pPr>
+              <w:pStyle w:val="PargrafodaLista"/>
+              <w:numPr>
+                <w:ilvl w:val="0"/>
+                <w:numId w:val="13"/>
+              </w:numPr>
+              <w:rPr>
+                <w:lang w:val="pt-BR"/>
+              </w:rPr>
+            </w:pPr>
+            <w:r>
+              <w:rPr>
+                <w:lang w:val="pt-BR"/>
+              </w:rPr>
+              <w:t>Cadastro de alunos</w:t>
+            </w:r>
+          </w:p>
+          <w:p>
+            <w:pPr>
+              <w:pStyle w:val="PargrafodaLista"/>
+              <w:numPr>
+                <w:ilvl w:val="0"/>
+                <w:numId w:val="13"/>
+              </w:numPr>
+              <w:rPr>
+                <w:lang w:val="pt-BR"/>
+              </w:rPr>
+            </w:pPr>
+            <w:r>
+              <w:rPr>
+                <w:lang w:val="pt-BR"/>
+              </w:rPr>
+              <w:t>Cadastro de semestres</w:t>
+            </w:r>
+          </w:p>
+          <w:p>
+            <w:pPr>
+              <w:pStyle w:val="PargrafodaLista"/>
+              <w:numPr>
+                <w:ilvl w:val="0"/>
+                <w:numId w:val="13"/>
+              </w:numPr>
+              <w:rPr>
+                <w:lang w:val="pt-BR"/>
+              </w:rPr>
+            </w:pPr>
+            <w:r>
+              <w:rPr>
+                <w:lang w:val="pt-BR"/>
+              </w:rPr>
+              <w:t>Cadastro de disciplinas</w:t>
+            </w:r>
+          </w:p>
+          <w:p>
+            <w:pPr>
+              <w:pStyle w:val="PargrafodaLista"/>
+              <w:numPr>
+                <w:ilvl w:val="0"/>
+                <w:numId w:val="13"/>
+              </w:numPr>
+              <w:rPr>
+                <w:lang w:val="pt-BR"/>
+              </w:rPr>
+            </w:pPr>
+            <w:r>
+              <w:rPr>
+                <w:lang w:val="pt-BR"/>
+              </w:rPr>
+              <w:t>Cadastro de cursos</w:t>
+            </w:r>
           </w:p>
         </w:tc>
         <w:tc>
           <w:tcPr>
-            <w:tcW w:w="1830" w:type="dxa"/>
+            <w:tcW w:w="1828" w:type="dxa"/>
           </w:tcPr>
           <w:p>
             <w:pPr>
@@ -1363,11 +1479,26 @@
               <w:spacing w:before="60"/>
               <w:ind w:left="0"/>
             </w:pPr>
+            <w:proofErr w:type="spellStart"/>
+            <w:r>
+              <w:t>Período</w:t>
+            </w:r>
+            <w:proofErr w:type="spellEnd"/>
+          </w:p>
+          <w:p>
+            <w:pPr>
+              <w:pStyle w:val="Corpodetexto"/>
+              <w:spacing w:before="60"/>
+              <w:ind w:left="0"/>
+            </w:pPr>
+            <w:r>
+              <w:t>10/10/2014  a 27/10/2014</w:t>
+            </w:r>
           </w:p>
         </w:tc>
         <w:tc>
           <w:tcPr>
-            <w:tcW w:w="1733" w:type="dxa"/>
+            <w:tcW w:w="1731" w:type="dxa"/>
           </w:tcPr>
           <w:p>
             <w:pPr>
@@ -1375,25 +1506,31 @@
               <w:spacing w:before="60"/>
               <w:ind w:left="0"/>
             </w:pPr>
+            <w:r>
+              <w:t>15</w:t>
+            </w:r>
           </w:p>
         </w:tc>
       </w:tr>
       <w:tr>
         <w:tc>
           <w:tcPr>
-            <w:tcW w:w="1744" w:type="dxa"/>
+            <w:tcW w:w="1742" w:type="dxa"/>
           </w:tcPr>
           <w:p>
             <w:pPr>
               <w:pStyle w:val="Corpodetexto"/>
               <w:spacing w:before="60"/>
               <w:ind w:left="0"/>
+              <w:rPr>
+                <w:lang w:val="pt-BR"/>
+              </w:rPr>
             </w:pPr>
           </w:p>
         </w:tc>
         <w:tc>
           <w:tcPr>
-            <w:tcW w:w="974" w:type="dxa"/>
+            <w:tcW w:w="984" w:type="dxa"/>
           </w:tcPr>
           <w:p>
             <w:pPr>
@@ -1408,19 +1545,99 @@
         </w:tc>
         <w:tc>
           <w:tcPr>
-            <w:tcW w:w="2575" w:type="dxa"/>
+            <w:tcW w:w="2571" w:type="dxa"/>
           </w:tcPr>
           <w:p>
             <w:pPr>
               <w:pStyle w:val="Corpodetexto"/>
               <w:spacing w:before="60"/>
               <w:ind w:left="0"/>
-            </w:pPr>
+              <w:rPr>
+                <w:lang w:val="pt-BR"/>
+              </w:rPr>
+            </w:pPr>
+            <w:r>
+              <w:rPr>
+                <w:lang w:val="pt-BR"/>
+              </w:rPr>
+              <w:t xml:space="preserve">Objetivo: Fechar o escopo </w:t>
+            </w:r>
+            <w:proofErr w:type="spellStart"/>
+            <w:r>
+              <w:rPr>
+                <w:lang w:val="pt-BR"/>
+              </w:rPr>
+              <w:t>functional</w:t>
+            </w:r>
+            <w:proofErr w:type="spellEnd"/>
+            <w:r>
+              <w:rPr>
+                <w:lang w:val="pt-BR"/>
+              </w:rPr>
+              <w:t xml:space="preserve"> do sistema</w:t>
+            </w:r>
+          </w:p>
+          <w:p>
+            <w:pPr>
+              <w:pStyle w:val="Corpodetexto"/>
+              <w:numPr>
+                <w:ilvl w:val="0"/>
+                <w:numId w:val="14"/>
+              </w:numPr>
+              <w:spacing w:before="60"/>
+              <w:rPr>
+                <w:lang w:val="pt-BR"/>
+              </w:rPr>
+            </w:pPr>
+            <w:r>
+              <w:rPr>
+                <w:lang w:val="pt-BR"/>
+              </w:rPr>
+              <w:t>Consulta de trabalhos enviados</w:t>
+            </w:r>
+          </w:p>
+          <w:p>
+            <w:pPr>
+              <w:pStyle w:val="Corpodetexto"/>
+              <w:numPr>
+                <w:ilvl w:val="0"/>
+                <w:numId w:val="14"/>
+              </w:numPr>
+              <w:spacing w:before="60"/>
+              <w:rPr>
+                <w:lang w:val="pt-BR"/>
+              </w:rPr>
+            </w:pPr>
+            <w:r>
+              <w:rPr>
+                <w:lang w:val="pt-BR"/>
+              </w:rPr>
+              <w:t>Alocar disciplina (professor)</w:t>
+            </w:r>
+          </w:p>
+          <w:p>
+            <w:pPr>
+              <w:pStyle w:val="Corpodetexto"/>
+              <w:numPr>
+                <w:ilvl w:val="0"/>
+                <w:numId w:val="14"/>
+              </w:numPr>
+              <w:spacing w:before="60"/>
+              <w:rPr>
+                <w:lang w:val="pt-BR"/>
+              </w:rPr>
+            </w:pPr>
+            <w:r>
+              <w:rPr>
+                <w:lang w:val="pt-BR"/>
+              </w:rPr>
+              <w:t>Configuração do usuário</w:t>
+            </w:r>
           </w:p>
         </w:tc>
         <w:tc>
           <w:tcPr>
-            <w:tcW w:w="1830" w:type="dxa"/>
+            <w:tcW w:w="1828" w:type="dxa"/>
           </w:tcPr>
           <w:p>
             <w:pPr>
@@ -1428,11 +1645,26 @@
               <w:spacing w:before="60"/>
               <w:ind w:left="0"/>
             </w:pPr>
+            <w:proofErr w:type="spellStart"/>
+            <w:r>
+              <w:t>Período</w:t>
+            </w:r>
+            <w:proofErr w:type="spellEnd"/>
+          </w:p>
+          <w:p>
+            <w:pPr>
+              <w:pStyle w:val="Corpodetexto"/>
+              <w:spacing w:before="60"/>
+              <w:ind w:left="0"/>
+            </w:pPr>
+            <w:r>
+              <w:t>03/11/2014  a 24/11/2014</w:t>
+            </w:r>
           </w:p>
         </w:tc>
         <w:tc>
           <w:tcPr>
-            <w:tcW w:w="1733" w:type="dxa"/>
+            <w:tcW w:w="1731" w:type="dxa"/>
           </w:tcPr>
           <w:p>
             <w:pPr>
@@ -1440,13 +1672,16 @@
               <w:spacing w:before="60"/>
               <w:ind w:left="0"/>
             </w:pPr>
+            <w:r>
+              <w:t>15</w:t>
+            </w:r>
           </w:p>
         </w:tc>
       </w:tr>
       <w:tr>
         <w:tc>
           <w:tcPr>
-            <w:tcW w:w="1744" w:type="dxa"/>
+            <w:tcW w:w="1742" w:type="dxa"/>
           </w:tcPr>
           <w:p>
             <w:pPr>
@@ -1454,11 +1689,16 @@
               <w:spacing w:before="60"/>
               <w:ind w:left="0"/>
             </w:pPr>
+            <w:proofErr w:type="spellStart"/>
+            <w:r>
+              <w:t>Construção</w:t>
+            </w:r>
+            <w:proofErr w:type="spellEnd"/>
           </w:p>
         </w:tc>
         <w:tc>
           <w:tcPr>
-            <w:tcW w:w="974" w:type="dxa"/>
+            <w:tcW w:w="984" w:type="dxa"/>
           </w:tcPr>
           <w:p>
             <w:pPr>
@@ -1467,68 +1707,163 @@
               <w:ind w:left="0"/>
             </w:pPr>
             <w:r>
-              <w:t>E3</w:t>
+              <w:t>C1</w:t>
             </w:r>
           </w:p>
         </w:tc>
         <w:tc>
           <w:tcPr>
-            <w:tcW w:w="2575" w:type="dxa"/>
+            <w:tcW w:w="2571" w:type="dxa"/>
           </w:tcPr>
           <w:p>
             <w:pPr>
               <w:pStyle w:val="Corpodetexto"/>
               <w:spacing w:before="60"/>
               <w:ind w:left="0"/>
-            </w:pPr>
+              <w:rPr>
+                <w:lang w:val="pt-BR"/>
+              </w:rPr>
+            </w:pPr>
+            <w:r>
+              <w:rPr>
+                <w:lang w:val="pt-BR"/>
+              </w:rPr>
+              <w:t>Objetivo: Integração dos módulos do Sistema</w:t>
+            </w:r>
+          </w:p>
+          <w:p>
+            <w:pPr>
+              <w:pStyle w:val="Corpodetexto"/>
+              <w:numPr>
+                <w:ilvl w:val="0"/>
+                <w:numId w:val="15"/>
+              </w:numPr>
+              <w:spacing w:before="60"/>
+              <w:rPr>
+                <w:lang w:val="pt-BR"/>
+              </w:rPr>
+            </w:pPr>
+            <w:r>
+              <w:rPr>
+                <w:lang w:val="pt-BR"/>
+              </w:rPr>
+              <w:t>Configuração do semestre</w:t>
+            </w:r>
+          </w:p>
+          <w:p>
+            <w:pPr>
+              <w:pStyle w:val="Corpodetexto"/>
+              <w:numPr>
+                <w:ilvl w:val="0"/>
+                <w:numId w:val="15"/>
+              </w:numPr>
+              <w:spacing w:before="60"/>
+              <w:rPr>
+                <w:lang w:val="pt-BR"/>
+              </w:rPr>
+            </w:pPr>
+            <w:r>
+              <w:rPr>
+                <w:lang w:val="pt-BR"/>
+              </w:rPr>
+              <w:t>Registrar aluno na disciplina</w:t>
+            </w:r>
           </w:p>
         </w:tc>
         <w:tc>
           <w:tcPr>
-            <w:tcW w:w="1830" w:type="dxa"/>
+            <w:tcW w:w="1828" w:type="dxa"/>
           </w:tcPr>
           <w:p>
             <w:pPr>
               <w:pStyle w:val="Corpodetexto"/>
               <w:spacing w:before="60"/>
               <w:ind w:left="0"/>
-            </w:pPr>
+              <w:rPr>
+                <w:lang w:val="pt-BR"/>
+              </w:rPr>
+            </w:pPr>
+            <w:r>
+              <w:rPr>
+                <w:lang w:val="pt-BR"/>
+              </w:rPr>
+              <w:t>Período</w:t>
+            </w:r>
+          </w:p>
+          <w:p>
+            <w:pPr>
+              <w:pStyle w:val="Corpodetexto"/>
+              <w:spacing w:before="60"/>
+              <w:ind w:left="0"/>
+              <w:rPr>
+                <w:lang w:val="pt-BR"/>
+              </w:rPr>
+            </w:pPr>
+            <w:r>
+              <w:rPr>
+                <w:lang w:val="pt-BR"/>
+              </w:rPr>
+              <w:t>02/03/2015 a</w:t>
+            </w:r>
+          </w:p>
+          <w:p>
+            <w:pPr>
+              <w:pStyle w:val="Corpodetexto"/>
+              <w:spacing w:before="60"/>
+              <w:ind w:left="0"/>
+              <w:rPr>
+                <w:lang w:val="pt-BR"/>
+              </w:rPr>
+            </w:pPr>
+            <w:r>
+              <w:rPr>
+                <w:lang w:val="pt-BR"/>
+              </w:rPr>
+              <w:t>30/03/2015</w:t>
+            </w:r>
           </w:p>
         </w:tc>
         <w:tc>
           <w:tcPr>
-            <w:tcW w:w="1733" w:type="dxa"/>
+            <w:tcW w:w="1731" w:type="dxa"/>
           </w:tcPr>
           <w:p>
             <w:pPr>
               <w:pStyle w:val="Corpodetexto"/>
               <w:spacing w:before="60"/>
               <w:ind w:left="0"/>
-            </w:pPr>
+              <w:rPr>
+                <w:lang w:val="pt-BR"/>
+              </w:rPr>
+            </w:pPr>
+            <w:r>
+              <w:rPr>
+                <w:lang w:val="pt-BR"/>
+              </w:rPr>
+              <w:t>20</w:t>
+            </w:r>
           </w:p>
         </w:tc>
       </w:tr>
       <w:tr>
         <w:tc>
           <w:tcPr>
-            <w:tcW w:w="1744" w:type="dxa"/>
+            <w:tcW w:w="1742" w:type="dxa"/>
           </w:tcPr>
           <w:p>
             <w:pPr>
               <w:pStyle w:val="Corpodetexto"/>
               <w:spacing w:before="60"/>
               <w:ind w:left="0"/>
-            </w:pPr>
-            <w:proofErr w:type="spellStart"/>
-            <w:r>
-              <w:t>Construção</w:t>
-            </w:r>
-            <w:proofErr w:type="spellEnd"/>
+              <w:rPr>
+                <w:lang w:val="pt-BR"/>
+              </w:rPr>
+            </w:pPr>
           </w:p>
         </w:tc>
         <w:tc>
           <w:tcPr>
-            <w:tcW w:w="974" w:type="dxa"/>
+            <w:tcW w:w="984" w:type="dxa"/>
           </w:tcPr>
           <w:p>
             <w:pPr>
@@ -1537,63 +1872,176 @@
               <w:ind w:left="0"/>
             </w:pPr>
             <w:r>
-              <w:t>C1</w:t>
+              <w:t>C2</w:t>
             </w:r>
           </w:p>
         </w:tc>
         <w:tc>
           <w:tcPr>
-            <w:tcW w:w="2575" w:type="dxa"/>
+            <w:tcW w:w="2571" w:type="dxa"/>
           </w:tcPr>
           <w:p>
             <w:pPr>
               <w:pStyle w:val="Corpodetexto"/>
               <w:spacing w:before="60"/>
               <w:ind w:left="0"/>
+              <w:rPr>
+                <w:lang w:val="pt-BR"/>
+              </w:rPr>
+            </w:pPr>
+            <w:r>
+              <w:rPr>
+                <w:lang w:val="pt-BR"/>
+              </w:rPr>
+              <w:t>Objetivo: Finalizar o desenvolvimento das principais funcionalidades</w:t>
+            </w:r>
+          </w:p>
+          <w:p>
+            <w:pPr>
+              <w:pStyle w:val="Corpodetexto"/>
+              <w:numPr>
+                <w:ilvl w:val="0"/>
+                <w:numId w:val="16"/>
+              </w:numPr>
+              <w:spacing w:before="60"/>
+              <w:rPr>
+                <w:lang w:val="pt-BR"/>
+              </w:rPr>
+            </w:pPr>
+            <w:r>
+              <w:rPr>
+                <w:lang w:val="pt-BR"/>
+              </w:rPr>
+              <w:t>Geração de relatórios</w:t>
+            </w:r>
+          </w:p>
+          <w:p>
+            <w:pPr>
+              <w:pStyle w:val="Corpodetexto"/>
+              <w:numPr>
+                <w:ilvl w:val="0"/>
+                <w:numId w:val="16"/>
+              </w:numPr>
+              <w:spacing w:before="60"/>
+              <w:rPr>
+                <w:lang w:val="pt-BR"/>
+              </w:rPr>
+            </w:pPr>
+            <w:r>
+              <w:rPr>
+                <w:lang w:val="pt-BR"/>
+              </w:rPr>
+              <w:t>Publicar notas</w:t>
+            </w:r>
+          </w:p>
+          <w:p>
+            <w:pPr>
+              <w:pStyle w:val="Corpodetexto"/>
+              <w:numPr>
+                <w:ilvl w:val="0"/>
+                <w:numId w:val="16"/>
+              </w:numPr>
+              <w:spacing w:before="60"/>
+              <w:rPr>
+                <w:lang w:val="pt-BR"/>
+              </w:rPr>
             </w:pPr>
           </w:p>
         </w:tc>
         <w:tc>
           <w:tcPr>
-            <w:tcW w:w="1830" w:type="dxa"/>
+            <w:tcW w:w="1828" w:type="dxa"/>
           </w:tcPr>
           <w:p>
             <w:pPr>
               <w:pStyle w:val="Corpodetexto"/>
               <w:spacing w:before="60"/>
               <w:ind w:left="0"/>
-            </w:pPr>
+              <w:rPr>
+                <w:lang w:val="pt-BR"/>
+              </w:rPr>
+            </w:pPr>
+            <w:r>
+              <w:rPr>
+                <w:lang w:val="pt-BR"/>
+              </w:rPr>
+              <w:t>Período</w:t>
+            </w:r>
+          </w:p>
+          <w:p>
+            <w:pPr>
+              <w:pStyle w:val="Corpodetexto"/>
+              <w:spacing w:before="60"/>
+              <w:ind w:left="0"/>
+              <w:rPr>
+                <w:lang w:val="pt-BR"/>
+              </w:rPr>
+            </w:pPr>
+            <w:r>
+              <w:rPr>
+                <w:lang w:val="pt-BR"/>
+              </w:rPr>
+              <w:t>06/04/2015 a</w:t>
+            </w:r>
+          </w:p>
+          <w:p>
+            <w:pPr>
+              <w:pStyle w:val="Corpodetexto"/>
+              <w:spacing w:before="60"/>
+              <w:ind w:left="0"/>
+              <w:rPr>
+                <w:lang w:val="pt-BR"/>
+              </w:rPr>
+            </w:pPr>
+            <w:r>
+              <w:rPr>
+                <w:lang w:val="pt-BR"/>
+              </w:rPr>
+              <w:t>04/05/2015</w:t>
+            </w:r>
           </w:p>
         </w:tc>
         <w:tc>
           <w:tcPr>
-            <w:tcW w:w="1733" w:type="dxa"/>
+            <w:tcW w:w="1731" w:type="dxa"/>
           </w:tcPr>
           <w:p>
             <w:pPr>
               <w:pStyle w:val="Corpodetexto"/>
               <w:spacing w:before="60"/>
               <w:ind w:left="0"/>
-            </w:pPr>
+              <w:rPr>
+                <w:lang w:val="pt-BR"/>
+              </w:rPr>
+            </w:pPr>
+            <w:r>
+              <w:rPr>
+                <w:lang w:val="pt-BR"/>
+              </w:rPr>
+              <w:t>20</w:t>
+            </w:r>
           </w:p>
         </w:tc>
       </w:tr>
       <w:tr>
         <w:tc>
           <w:tcPr>
-            <w:tcW w:w="1744" w:type="dxa"/>
+            <w:tcW w:w="1742" w:type="dxa"/>
           </w:tcPr>
           <w:p>
             <w:pPr>
               <w:pStyle w:val="Corpodetexto"/>
               <w:spacing w:before="60"/>
               <w:ind w:left="0"/>
+              <w:rPr>
+                <w:lang w:val="pt-BR"/>
+              </w:rPr>
             </w:pPr>
           </w:p>
         </w:tc>
         <w:tc>
           <w:tcPr>
-            <w:tcW w:w="974" w:type="dxa"/>
+            <w:tcW w:w="984" w:type="dxa"/>
           </w:tcPr>
           <w:p>
             <w:pPr>
@@ -1602,51 +2050,143 @@
               <w:ind w:left="0"/>
             </w:pPr>
             <w:r>
-              <w:t>C2</w:t>
+              <w:t>C3.</w:t>
             </w:r>
           </w:p>
         </w:tc>
         <w:tc>
           <w:tcPr>
-            <w:tcW w:w="2575" w:type="dxa"/>
+            <w:tcW w:w="2571" w:type="dxa"/>
           </w:tcPr>
           <w:p>
             <w:pPr>
               <w:pStyle w:val="Corpodetexto"/>
               <w:spacing w:before="60"/>
               <w:ind w:left="0"/>
-            </w:pPr>
+              <w:rPr>
+                <w:lang w:val="pt-BR"/>
+              </w:rPr>
+            </w:pPr>
+            <w:r>
+              <w:rPr>
+                <w:lang w:val="pt-BR"/>
+              </w:rPr>
+              <w:t xml:space="preserve">Objetivo: </w:t>
+            </w:r>
+            <w:proofErr w:type="gramStart"/>
+            <w:r>
+              <w:rPr>
+                <w:lang w:val="pt-BR"/>
+              </w:rPr>
+              <w:t>Implementar</w:t>
+            </w:r>
+            <w:proofErr w:type="gramEnd"/>
+            <w:r>
+              <w:rPr>
+                <w:lang w:val="pt-BR"/>
+              </w:rPr>
+              <w:t xml:space="preserve"> requisitos adicionais</w:t>
+            </w:r>
+          </w:p>
+          <w:p>
+            <w:pPr>
+              <w:pStyle w:val="Corpodetexto"/>
+              <w:numPr>
+                <w:ilvl w:val="0"/>
+                <w:numId w:val="17"/>
+              </w:numPr>
+              <w:spacing w:before="60"/>
+              <w:rPr>
+                <w:lang w:val="pt-BR"/>
+              </w:rPr>
+            </w:pPr>
+            <w:r>
+              <w:rPr>
+                <w:lang w:val="pt-BR"/>
+              </w:rPr>
+              <w:t>Comentar trabalhos</w:t>
+            </w:r>
           </w:p>
         </w:tc>
         <w:tc>
           <w:tcPr>
-            <w:tcW w:w="1830" w:type="dxa"/>
+            <w:tcW w:w="1828" w:type="dxa"/>
           </w:tcPr>
           <w:p>
             <w:pPr>
               <w:pStyle w:val="Corpodetexto"/>
               <w:spacing w:before="60"/>
               <w:ind w:left="0"/>
-            </w:pPr>
+              <w:rPr>
+                <w:lang w:val="pt-BR"/>
+              </w:rPr>
+            </w:pPr>
+            <w:r>
+              <w:rPr>
+                <w:lang w:val="pt-BR"/>
+              </w:rPr>
+              <w:t>Período</w:t>
+            </w:r>
+          </w:p>
+          <w:p>
+            <w:pPr>
+              <w:pStyle w:val="Corpodetexto"/>
+              <w:spacing w:before="60"/>
+              <w:ind w:left="0"/>
+              <w:rPr>
+                <w:lang w:val="pt-BR"/>
+              </w:rPr>
+            </w:pPr>
+            <w:r>
+              <w:rPr>
+                <w:lang w:val="pt-BR"/>
+              </w:rPr>
+              <w:t xml:space="preserve">11/05/2015 a </w:t>
+            </w:r>
+          </w:p>
+          <w:p>
+            <w:pPr>
+              <w:pStyle w:val="Corpodetexto"/>
+              <w:spacing w:before="60"/>
+              <w:ind w:left="0"/>
+              <w:rPr>
+                <w:lang w:val="pt-BR"/>
+              </w:rPr>
+            </w:pPr>
+            <w:r>
+              <w:rPr>
+                <w:lang w:val="pt-BR"/>
+              </w:rPr>
+              <w:t>01/06/2015</w:t>
+            </w:r>
           </w:p>
         </w:tc>
         <w:tc>
           <w:tcPr>
-            <w:tcW w:w="1733" w:type="dxa"/>
+            <w:tcW w:w="1731" w:type="dxa"/>
           </w:tcPr>
           <w:p>
             <w:pPr>
               <w:pStyle w:val="Corpodetexto"/>
               <w:spacing w:before="60"/>
               <w:ind w:left="0"/>
-            </w:pPr>
+              <w:rPr>
+                <w:lang w:val="pt-BR"/>
+              </w:rPr>
+            </w:pPr>
+            <w:r>
+              <w:rPr>
+                <w:lang w:val="pt-BR"/>
+              </w:rPr>
+              <w:t>20</w:t>
+            </w:r>
           </w:p>
         </w:tc>
       </w:tr>
       <w:tr>
         <w:tc>
           <w:tcPr>
-            <w:tcW w:w="1744" w:type="dxa"/>
+            <w:tcW w:w="1742" w:type="dxa"/>
           </w:tcPr>
           <w:p>
             <w:pPr>
@@ -1654,11 +2194,16 @@
               <w:spacing w:before="60"/>
               <w:ind w:left="0"/>
             </w:pPr>
+            <w:proofErr w:type="spellStart"/>
+            <w:r>
+              <w:t>Transição</w:t>
+            </w:r>
+            <w:proofErr w:type="spellEnd"/>
           </w:p>
         </w:tc>
         <w:tc>
           <w:tcPr>
-            <w:tcW w:w="974" w:type="dxa"/>
+            <w:tcW w:w="984" w:type="dxa"/>
           </w:tcPr>
           <w:p>
             <w:pPr>
@@ -1667,68 +2212,187 @@
               <w:ind w:left="0"/>
             </w:pPr>
             <w:r>
-              <w:t>C3</w:t>
+              <w:t>T1</w:t>
             </w:r>
           </w:p>
         </w:tc>
         <w:tc>
           <w:tcPr>
-            <w:tcW w:w="2575" w:type="dxa"/>
+            <w:tcW w:w="2571" w:type="dxa"/>
           </w:tcPr>
           <w:p>
             <w:pPr>
               <w:pStyle w:val="Corpodetexto"/>
               <w:spacing w:before="60"/>
               <w:ind w:left="0"/>
-            </w:pPr>
+              <w:rPr>
+                <w:lang w:val="pt-BR"/>
+              </w:rPr>
+            </w:pPr>
+            <w:r>
+              <w:rPr>
+                <w:lang w:val="pt-BR"/>
+              </w:rPr>
+              <w:t xml:space="preserve">Objetivo: </w:t>
+            </w:r>
+            <w:proofErr w:type="gramStart"/>
+            <w:r>
+              <w:rPr>
+                <w:lang w:val="pt-BR"/>
+              </w:rPr>
+              <w:t>implementar</w:t>
+            </w:r>
+            <w:proofErr w:type="gramEnd"/>
+            <w:r>
+              <w:rPr>
+                <w:lang w:val="pt-BR"/>
+              </w:rPr>
+              <w:t xml:space="preserve"> os principais requisitos n</w:t>
+            </w:r>
+            <w:r>
+              <w:rPr>
+                <w:lang w:val="pt-BR"/>
+              </w:rPr>
+              <w:t>ão funcionais</w:t>
+            </w:r>
+          </w:p>
+          <w:p>
+            <w:pPr>
+              <w:pStyle w:val="Corpodetexto"/>
+              <w:numPr>
+                <w:ilvl w:val="0"/>
+                <w:numId w:val="18"/>
+              </w:numPr>
+              <w:spacing w:before="60"/>
+              <w:rPr>
+                <w:lang w:val="pt-BR"/>
+              </w:rPr>
+            </w:pPr>
+            <w:r>
+              <w:rPr>
+                <w:lang w:val="pt-BR"/>
+              </w:rPr>
+              <w:lastRenderedPageBreak/>
+              <w:t>Tempo resposta para envio &lt; 30s</w:t>
+            </w:r>
+          </w:p>
+          <w:p>
+            <w:pPr>
+              <w:pStyle w:val="Corpodetexto"/>
+              <w:numPr>
+                <w:ilvl w:val="0"/>
+                <w:numId w:val="18"/>
+              </w:numPr>
+              <w:spacing w:before="60"/>
+              <w:rPr>
+                <w:lang w:val="pt-BR"/>
+              </w:rPr>
+            </w:pPr>
+            <w:r>
+              <w:rPr>
+                <w:lang w:val="pt-BR"/>
+              </w:rPr>
+              <w:t>Criptografia de senhas</w:t>
+            </w:r>
           </w:p>
         </w:tc>
         <w:tc>
           <w:tcPr>
-            <w:tcW w:w="1830" w:type="dxa"/>
+            <w:tcW w:w="1828" w:type="dxa"/>
           </w:tcPr>
           <w:p>
             <w:pPr>
               <w:pStyle w:val="Corpodetexto"/>
               <w:spacing w:before="60"/>
               <w:ind w:left="0"/>
-            </w:pPr>
+              <w:rPr>
+                <w:lang w:val="pt-BR"/>
+              </w:rPr>
+            </w:pPr>
+            <w:r>
+              <w:rPr>
+                <w:lang w:val="pt-BR"/>
+              </w:rPr>
+              <w:lastRenderedPageBreak/>
+              <w:t>Período</w:t>
+            </w:r>
+          </w:p>
+          <w:p>
+            <w:pPr>
+              <w:pStyle w:val="Corpodetexto"/>
+              <w:spacing w:before="60"/>
+              <w:ind w:left="0"/>
+              <w:rPr>
+                <w:lang w:val="pt-BR"/>
+              </w:rPr>
+            </w:pPr>
+            <w:r>
+              <w:rPr>
+                <w:lang w:val="pt-BR"/>
+              </w:rPr>
+              <w:t xml:space="preserve">08/06/2015 a </w:t>
+            </w:r>
+          </w:p>
+          <w:p>
+            <w:pPr>
+              <w:pStyle w:val="Corpodetexto"/>
+              <w:spacing w:before="60"/>
+              <w:ind w:left="0"/>
+              <w:rPr>
+                <w:lang w:val="pt-BR"/>
+              </w:rPr>
+            </w:pPr>
+            <w:r>
+              <w:rPr>
+                <w:lang w:val="pt-BR"/>
+              </w:rPr>
+              <w:lastRenderedPageBreak/>
+              <w:t>15/06/2015</w:t>
+            </w:r>
           </w:p>
         </w:tc>
         <w:tc>
           <w:tcPr>
-            <w:tcW w:w="1733" w:type="dxa"/>
+            <w:tcW w:w="1731" w:type="dxa"/>
           </w:tcPr>
           <w:p>
             <w:pPr>
               <w:pStyle w:val="Corpodetexto"/>
               <w:spacing w:before="60"/>
               <w:ind w:left="0"/>
-            </w:pPr>
+              <w:rPr>
+                <w:lang w:val="pt-BR"/>
+              </w:rPr>
+            </w:pPr>
+            <w:r>
+              <w:rPr>
+                <w:lang w:val="pt-BR"/>
+              </w:rPr>
+              <w:lastRenderedPageBreak/>
+              <w:t>20</w:t>
+            </w:r>
           </w:p>
         </w:tc>
       </w:tr>
       <w:tr>
         <w:tc>
           <w:tcPr>
-            <w:tcW w:w="1744" w:type="dxa"/>
+            <w:tcW w:w="1742" w:type="dxa"/>
           </w:tcPr>
           <w:p>
             <w:pPr>
               <w:pStyle w:val="Corpodetexto"/>
               <w:spacing w:before="60"/>
               <w:ind w:left="0"/>
-            </w:pPr>
-            <w:proofErr w:type="spellStart"/>
-            <w:r>
-              <w:t>Transição</w:t>
-            </w:r>
-            <w:proofErr w:type="spellEnd"/>
+              <w:rPr>
+                <w:lang w:val="pt-BR"/>
+              </w:rPr>
+            </w:pPr>
           </w:p>
         </w:tc>
         <w:tc>
           <w:tcPr>
-            <w:tcW w:w="974" w:type="dxa"/>
+            <w:tcW w:w="984" w:type="dxa"/>
           </w:tcPr>
           <w:p>
             <w:pPr>
@@ -1737,109 +2401,161 @@
               <w:ind w:left="0"/>
             </w:pPr>
             <w:r>
-              <w:t>T1</w:t>
+              <w:t>T2</w:t>
             </w:r>
           </w:p>
         </w:tc>
         <w:tc>
           <w:tcPr>
-            <w:tcW w:w="2575" w:type="dxa"/>
+            <w:tcW w:w="2571" w:type="dxa"/>
           </w:tcPr>
           <w:p>
             <w:pPr>
               <w:pStyle w:val="Corpodetexto"/>
               <w:spacing w:before="60"/>
               <w:ind w:left="0"/>
-            </w:pPr>
+              <w:rPr>
+                <w:lang w:val="pt-BR"/>
+              </w:rPr>
+            </w:pPr>
+            <w:r>
+              <w:rPr>
+                <w:lang w:val="pt-BR"/>
+              </w:rPr>
+              <w:t xml:space="preserve">Objetivos: </w:t>
+            </w:r>
+            <w:r>
+              <w:rPr>
+                <w:lang w:val="pt-BR"/>
+              </w:rPr>
+              <w:t xml:space="preserve">preparar o </w:t>
+            </w:r>
+            <w:proofErr w:type="spellStart"/>
+            <w:r>
+              <w:rPr>
+                <w:lang w:val="pt-BR"/>
+              </w:rPr>
+              <w:t>deployment</w:t>
+            </w:r>
+            <w:proofErr w:type="spellEnd"/>
+            <w:r>
+              <w:rPr>
+                <w:lang w:val="pt-BR"/>
+              </w:rPr>
+              <w:t xml:space="preserve"> da aplicação</w:t>
+            </w:r>
+          </w:p>
+          <w:p>
+            <w:pPr>
+              <w:pStyle w:val="Corpodetexto"/>
+              <w:numPr>
+                <w:ilvl w:val="0"/>
+                <w:numId w:val="19"/>
+              </w:numPr>
+              <w:spacing w:before="60"/>
+              <w:rPr>
+                <w:lang w:val="pt-BR"/>
+              </w:rPr>
+            </w:pPr>
+            <w:r>
+              <w:rPr>
+                <w:lang w:val="pt-BR"/>
+              </w:rPr>
+              <w:t>Geração de pacote para distribuição</w:t>
+            </w:r>
+          </w:p>
+          <w:p>
+            <w:pPr>
+              <w:pStyle w:val="Corpodetexto"/>
+              <w:numPr>
+                <w:ilvl w:val="0"/>
+                <w:numId w:val="19"/>
+              </w:numPr>
+              <w:spacing w:before="60"/>
+              <w:rPr>
+                <w:lang w:val="pt-BR"/>
+              </w:rPr>
+            </w:pPr>
+            <w:r>
+              <w:rPr>
+                <w:lang w:val="pt-BR"/>
+              </w:rPr>
+              <w:t xml:space="preserve">Criação do manual do usuário e arquivos de help </w:t>
+            </w:r>
           </w:p>
         </w:tc>
         <w:tc>
           <w:tcPr>
-            <w:tcW w:w="1830" w:type="dxa"/>
+            <w:tcW w:w="1828" w:type="dxa"/>
           </w:tcPr>
           <w:p>
             <w:pPr>
               <w:pStyle w:val="Corpodetexto"/>
               <w:spacing w:before="60"/>
               <w:ind w:left="0"/>
-            </w:pPr>
+              <w:rPr>
+                <w:lang w:val="pt-BR"/>
+              </w:rPr>
+            </w:pPr>
+            <w:r>
+              <w:rPr>
+                <w:lang w:val="pt-BR"/>
+              </w:rPr>
+              <w:t>Período</w:t>
+            </w:r>
+          </w:p>
+          <w:p>
+            <w:pPr>
+              <w:pStyle w:val="Corpodetexto"/>
+              <w:spacing w:before="60"/>
+              <w:ind w:left="0"/>
+              <w:rPr>
+                <w:lang w:val="pt-BR"/>
+              </w:rPr>
+            </w:pPr>
+            <w:r>
+              <w:rPr>
+                <w:lang w:val="pt-BR"/>
+              </w:rPr>
+              <w:t>22/06/2015 a</w:t>
+            </w:r>
+          </w:p>
+          <w:p>
+            <w:pPr>
+              <w:pStyle w:val="Corpodetexto"/>
+              <w:spacing w:before="60"/>
+              <w:ind w:left="0"/>
+              <w:rPr>
+                <w:lang w:val="pt-BR"/>
+              </w:rPr>
+            </w:pPr>
+            <w:r>
+              <w:rPr>
+                <w:lang w:val="pt-BR"/>
+              </w:rPr>
+              <w:t>06/07/2015</w:t>
+            </w:r>
           </w:p>
         </w:tc>
         <w:tc>
           <w:tcPr>
-            <w:tcW w:w="1733" w:type="dxa"/>
+            <w:tcW w:w="1731" w:type="dxa"/>
           </w:tcPr>
           <w:p>
             <w:pPr>
               <w:pStyle w:val="Corpodetexto"/>
               <w:spacing w:before="60"/>
               <w:ind w:left="0"/>
-            </w:pPr>
-          </w:p>
-        </w:tc>
-      </w:tr>
-      <w:tr>
-        <w:tc>
-          <w:tcPr>
-            <w:tcW w:w="1744" w:type="dxa"/>
-          </w:tcPr>
-          <w:p>
-            <w:pPr>
-              <w:pStyle w:val="Corpodetexto"/>
-              <w:spacing w:before="60"/>
-              <w:ind w:left="0"/>
-            </w:pPr>
-          </w:p>
-        </w:tc>
-        <w:tc>
-          <w:tcPr>
-            <w:tcW w:w="974" w:type="dxa"/>
-          </w:tcPr>
-          <w:p>
-            <w:pPr>
-              <w:pStyle w:val="Corpodetexto"/>
-              <w:spacing w:before="60"/>
-              <w:ind w:left="0"/>
-            </w:pPr>
-            <w:r>
-              <w:t>T2</w:t>
-            </w:r>
-          </w:p>
-        </w:tc>
-        <w:tc>
-          <w:tcPr>
-            <w:tcW w:w="2575" w:type="dxa"/>
-          </w:tcPr>
-          <w:p>
-            <w:pPr>
-              <w:pStyle w:val="Corpodetexto"/>
-              <w:spacing w:before="60"/>
-              <w:ind w:left="0"/>
-            </w:pPr>
-          </w:p>
-        </w:tc>
-        <w:tc>
-          <w:tcPr>
-            <w:tcW w:w="1830" w:type="dxa"/>
-          </w:tcPr>
-          <w:p>
-            <w:pPr>
-              <w:pStyle w:val="Corpodetexto"/>
-              <w:spacing w:before="60"/>
-              <w:ind w:left="0"/>
-            </w:pPr>
-          </w:p>
-        </w:tc>
-        <w:tc>
-          <w:tcPr>
-            <w:tcW w:w="1733" w:type="dxa"/>
-          </w:tcPr>
-          <w:p>
-            <w:pPr>
-              <w:pStyle w:val="Corpodetexto"/>
-              <w:spacing w:before="60"/>
-              <w:ind w:left="0"/>
-            </w:pPr>
+              <w:rPr>
+                <w:lang w:val="pt-BR"/>
+              </w:rPr>
+            </w:pPr>
+            <w:r>
+              <w:rPr>
+                <w:lang w:val="pt-BR"/>
+              </w:rPr>
+              <w:t>20</w:t>
+            </w:r>
           </w:p>
         </w:tc>
       </w:tr>
@@ -1847,8 +2563,20 @@
       <w:bookmarkEnd w:id="1"/>
       <w:bookmarkEnd w:id="2"/>
     </w:tbl>
-    <w:p/>
-    <w:p/>
+    <w:p>
+      <w:pPr>
+        <w:rPr>
+          <w:lang w:val="pt-BR"/>
+        </w:rPr>
+      </w:pPr>
+    </w:p>
+    <w:p>
+      <w:pPr>
+        <w:rPr>
+          <w:lang w:val="pt-BR"/>
+        </w:rPr>
+      </w:pPr>
+    </w:p>
     <w:p>
       <w:pPr>
         <w:pStyle w:val="Ttulo1"/>
@@ -1864,60 +2592,14 @@
     </w:p>
     <w:p>
       <w:pPr>
-        <w:pStyle w:val="InfoBlue"/>
-        <w:rPr>
-          <w:lang w:val="pt-BR"/>
-        </w:rPr>
-      </w:pPr>
-      <w:proofErr w:type="gramStart"/>
-      <w:r>
-        <w:rPr>
-          <w:lang w:val="pt-BR"/>
-        </w:rPr>
-        <w:t>[</w:t>
-      </w:r>
-      <w:r>
-        <w:rPr>
-          <w:lang w:val="pt-BR"/>
-        </w:rPr>
-        <w:t xml:space="preserve">Resumo da estratégia de </w:t>
-      </w:r>
-      <w:proofErr w:type="spellStart"/>
-      <w:r>
-        <w:rPr>
-          <w:lang w:val="pt-BR"/>
-        </w:rPr>
-        <w:t>deployment</w:t>
-      </w:r>
-      <w:proofErr w:type="spellEnd"/>
-      <w:r>
-        <w:rPr>
-          <w:lang w:val="pt-BR"/>
-        </w:rPr>
-        <w:t xml:space="preserve"> e distribuição do software construído no ambiente de produção.</w:t>
-      </w:r>
-      <w:proofErr w:type="gramEnd"/>
-      <w:r>
-        <w:rPr>
-          <w:lang w:val="pt-BR"/>
-        </w:rPr>
-        <w:t xml:space="preserve"> </w:t>
-      </w:r>
-      <w:r>
-        <w:rPr>
-          <w:lang w:val="pt-BR"/>
-        </w:rPr>
-        <w:t>[Inclua o procedimento para atualizar o software sempre que uma nova versão for distribuída.]</w:t>
-      </w:r>
-    </w:p>
-    <w:p>
-      <w:pPr>
         <w:pStyle w:val="Corpodetexto"/>
         <w:ind w:left="0" w:firstLine="360"/>
         <w:rPr>
           <w:lang w:val="pt-BR"/>
         </w:rPr>
       </w:pPr>
+      <w:bookmarkStart w:id="7" w:name="_GoBack"/>
+      <w:bookmarkEnd w:id="7"/>
       <w:r>
         <w:rPr>
           <w:lang w:val="pt-BR"/>
@@ -1972,8 +2654,6 @@
         </w:rPr>
         <w:t>N/D</w:t>
       </w:r>
-      <w:bookmarkStart w:id="7" w:name="_GoBack"/>
-      <w:bookmarkEnd w:id="7"/>
     </w:p>
     <w:p>
       <w:pPr>
@@ -2161,7 +2841,7 @@
               <w:noProof/>
               <w:lang w:val="pt-BR"/>
             </w:rPr>
-            <w:t>1</w:t>
+            <w:t>3</w:t>
           </w:r>
           <w:r>
             <w:rPr>
@@ -2214,7 +2894,7 @@
               <w:rStyle w:val="Nmerodepgina"/>
               <w:noProof/>
             </w:rPr>
-            <w:t>2</w:t>
+            <w:t>3</w:t>
           </w:r>
           <w:r>
             <w:rPr>
@@ -2317,7 +2997,7 @@
             <w:rPr>
               <w:lang w:val="pt-BR"/>
             </w:rPr>
-            <w:t>Versão 00.01</w:t>
+            <w:t>Versão 00.02</w:t>
           </w:r>
         </w:p>
       </w:tc>
@@ -2355,7 +3035,13 @@
             <w:rPr>
               <w:lang w:val="pt-BR"/>
             </w:rPr>
-            <w:t xml:space="preserve">  Data: 18/08/2014</w:t>
+            <w:t xml:space="preserve">  Data: 01/09</w:t>
+          </w:r>
+          <w:r>
+            <w:rPr>
+              <w:lang w:val="pt-BR"/>
+            </w:rPr>
+            <w:t>/2014</w:t>
           </w:r>
         </w:p>
       </w:tc>
@@ -2456,6 +3142,95 @@
     </w:lvl>
   </w:abstractNum>
   <w:abstractNum w:abstractNumId="1">
+    <w:nsid w:val="04E572B2"/>
+    <w:multiLevelType w:val="hybridMultilevel"/>
+    <w:tmpl w:val="1BC6FE6C"/>
+    <w:lvl w:ilvl="0" w:tplc="0409000F">
+      <w:start w:val="1"/>
+      <w:numFmt w:val="decimal"/>
+      <w:lvlText w:val="%1."/>
+      <w:lvlJc w:val="left"/>
+      <w:pPr>
+        <w:ind w:left="360" w:hanging="360"/>
+      </w:pPr>
+      <w:rPr>
+        <w:rFonts w:hint="default"/>
+      </w:rPr>
+    </w:lvl>
+    <w:lvl w:ilvl="1" w:tplc="04090019" w:tentative="1">
+      <w:start w:val="1"/>
+      <w:numFmt w:val="lowerLetter"/>
+      <w:lvlText w:val="%2."/>
+      <w:lvlJc w:val="left"/>
+      <w:pPr>
+        <w:ind w:left="1080" w:hanging="360"/>
+      </w:pPr>
+    </w:lvl>
+    <w:lvl w:ilvl="2" w:tplc="0409001B" w:tentative="1">
+      <w:start w:val="1"/>
+      <w:numFmt w:val="lowerRoman"/>
+      <w:lvlText w:val="%3."/>
+      <w:lvlJc w:val="right"/>
+      <w:pPr>
+        <w:ind w:left="1800" w:hanging="180"/>
+      </w:pPr>
+    </w:lvl>
+    <w:lvl w:ilvl="3" w:tplc="0409000F" w:tentative="1">
+      <w:start w:val="1"/>
+      <w:numFmt w:val="decimal"/>
+      <w:lvlText w:val="%4."/>
+      <w:lvlJc w:val="left"/>
+      <w:pPr>
+        <w:ind w:left="2520" w:hanging="360"/>
+      </w:pPr>
+    </w:lvl>
+    <w:lvl w:ilvl="4" w:tplc="04090019" w:tentative="1">
+      <w:start w:val="1"/>
+      <w:numFmt w:val="lowerLetter"/>
+      <w:lvlText w:val="%5."/>
+      <w:lvlJc w:val="left"/>
+      <w:pPr>
+        <w:ind w:left="3240" w:hanging="360"/>
+      </w:pPr>
+    </w:lvl>
+    <w:lvl w:ilvl="5" w:tplc="0409001B" w:tentative="1">
+      <w:start w:val="1"/>
+      <w:numFmt w:val="lowerRoman"/>
+      <w:lvlText w:val="%6."/>
+      <w:lvlJc w:val="right"/>
+      <w:pPr>
+        <w:ind w:left="3960" w:hanging="180"/>
+      </w:pPr>
+    </w:lvl>
+    <w:lvl w:ilvl="6" w:tplc="0409000F" w:tentative="1">
+      <w:start w:val="1"/>
+      <w:numFmt w:val="decimal"/>
+      <w:lvlText w:val="%7."/>
+      <w:lvlJc w:val="left"/>
+      <w:pPr>
+        <w:ind w:left="4680" w:hanging="360"/>
+      </w:pPr>
+    </w:lvl>
+    <w:lvl w:ilvl="7" w:tplc="04090019" w:tentative="1">
+      <w:start w:val="1"/>
+      <w:numFmt w:val="lowerLetter"/>
+      <w:lvlText w:val="%8."/>
+      <w:lvlJc w:val="left"/>
+      <w:pPr>
+        <w:ind w:left="5400" w:hanging="360"/>
+      </w:pPr>
+    </w:lvl>
+    <w:lvl w:ilvl="8" w:tplc="0409001B" w:tentative="1">
+      <w:start w:val="1"/>
+      <w:numFmt w:val="lowerRoman"/>
+      <w:lvlText w:val="%9."/>
+      <w:lvlJc w:val="right"/>
+      <w:pPr>
+        <w:ind w:left="6120" w:hanging="180"/>
+      </w:pPr>
+    </w:lvl>
+  </w:abstractNum>
+  <w:abstractNum w:abstractNumId="2">
     <w:nsid w:val="0BE335AB"/>
     <w:multiLevelType w:val="hybridMultilevel"/>
     <w:tmpl w:val="CA743F96"/>
@@ -2595,7 +3370,7 @@
       </w:rPr>
     </w:lvl>
   </w:abstractNum>
-  <w:abstractNum w:abstractNumId="2">
+  <w:abstractNum w:abstractNumId="3">
     <w:nsid w:val="0C2E0456"/>
     <w:multiLevelType w:val="multilevel"/>
     <w:tmpl w:val="2B5CE9E2"/>
@@ -2671,7 +3446,7 @@
       <w:lvlJc w:val="left"/>
     </w:lvl>
   </w:abstractNum>
-  <w:abstractNum w:abstractNumId="3">
+  <w:abstractNum w:abstractNumId="4">
     <w:nsid w:val="1FAD701D"/>
     <w:multiLevelType w:val="multilevel"/>
     <w:tmpl w:val="64B639CA"/>
@@ -2747,7 +3522,7 @@
       <w:lvlJc w:val="left"/>
     </w:lvl>
   </w:abstractNum>
-  <w:abstractNum w:abstractNumId="4">
+  <w:abstractNum w:abstractNumId="5">
     <w:nsid w:val="28C11DE9"/>
     <w:multiLevelType w:val="multilevel"/>
     <w:tmpl w:val="C0D891C6"/>
@@ -2833,7 +3608,96 @@
       <w:lvlJc w:val="left"/>
     </w:lvl>
   </w:abstractNum>
-  <w:abstractNum w:abstractNumId="5">
+  <w:abstractNum w:abstractNumId="6">
+    <w:nsid w:val="2B824AD1"/>
+    <w:multiLevelType w:val="hybridMultilevel"/>
+    <w:tmpl w:val="9AFAE5A6"/>
+    <w:lvl w:ilvl="0" w:tplc="0409000F">
+      <w:start w:val="1"/>
+      <w:numFmt w:val="decimal"/>
+      <w:lvlText w:val="%1."/>
+      <w:lvlJc w:val="left"/>
+      <w:pPr>
+        <w:ind w:left="360" w:hanging="360"/>
+      </w:pPr>
+      <w:rPr>
+        <w:rFonts w:hint="default"/>
+      </w:rPr>
+    </w:lvl>
+    <w:lvl w:ilvl="1" w:tplc="04090019" w:tentative="1">
+      <w:start w:val="1"/>
+      <w:numFmt w:val="lowerLetter"/>
+      <w:lvlText w:val="%2."/>
+      <w:lvlJc w:val="left"/>
+      <w:pPr>
+        <w:ind w:left="1080" w:hanging="360"/>
+      </w:pPr>
+    </w:lvl>
+    <w:lvl w:ilvl="2" w:tplc="0409001B" w:tentative="1">
+      <w:start w:val="1"/>
+      <w:numFmt w:val="lowerRoman"/>
+      <w:lvlText w:val="%3."/>
+      <w:lvlJc w:val="right"/>
+      <w:pPr>
+        <w:ind w:left="1800" w:hanging="180"/>
+      </w:pPr>
+    </w:lvl>
+    <w:lvl w:ilvl="3" w:tplc="0409000F" w:tentative="1">
+      <w:start w:val="1"/>
+      <w:numFmt w:val="decimal"/>
+      <w:lvlText w:val="%4."/>
+      <w:lvlJc w:val="left"/>
+      <w:pPr>
+        <w:ind w:left="2520" w:hanging="360"/>
+      </w:pPr>
+    </w:lvl>
+    <w:lvl w:ilvl="4" w:tplc="04090019" w:tentative="1">
+      <w:start w:val="1"/>
+      <w:numFmt w:val="lowerLetter"/>
+      <w:lvlText w:val="%5."/>
+      <w:lvlJc w:val="left"/>
+      <w:pPr>
+        <w:ind w:left="3240" w:hanging="360"/>
+      </w:pPr>
+    </w:lvl>
+    <w:lvl w:ilvl="5" w:tplc="0409001B" w:tentative="1">
+      <w:start w:val="1"/>
+      <w:numFmt w:val="lowerRoman"/>
+      <w:lvlText w:val="%6."/>
+      <w:lvlJc w:val="right"/>
+      <w:pPr>
+        <w:ind w:left="3960" w:hanging="180"/>
+      </w:pPr>
+    </w:lvl>
+    <w:lvl w:ilvl="6" w:tplc="0409000F" w:tentative="1">
+      <w:start w:val="1"/>
+      <w:numFmt w:val="decimal"/>
+      <w:lvlText w:val="%7."/>
+      <w:lvlJc w:val="left"/>
+      <w:pPr>
+        <w:ind w:left="4680" w:hanging="360"/>
+      </w:pPr>
+    </w:lvl>
+    <w:lvl w:ilvl="7" w:tplc="04090019" w:tentative="1">
+      <w:start w:val="1"/>
+      <w:numFmt w:val="lowerLetter"/>
+      <w:lvlText w:val="%8."/>
+      <w:lvlJc w:val="left"/>
+      <w:pPr>
+        <w:ind w:left="5400" w:hanging="360"/>
+      </w:pPr>
+    </w:lvl>
+    <w:lvl w:ilvl="8" w:tplc="0409001B" w:tentative="1">
+      <w:start w:val="1"/>
+      <w:numFmt w:val="lowerRoman"/>
+      <w:lvlText w:val="%9."/>
+      <w:lvlJc w:val="right"/>
+      <w:pPr>
+        <w:ind w:left="6120" w:hanging="180"/>
+      </w:pPr>
+    </w:lvl>
+  </w:abstractNum>
+  <w:abstractNum w:abstractNumId="7">
     <w:nsid w:val="33AA2FF0"/>
     <w:multiLevelType w:val="hybridMultilevel"/>
     <w:tmpl w:val="6DF4A3B2"/>
@@ -2973,7 +3837,96 @@
       </w:rPr>
     </w:lvl>
   </w:abstractNum>
-  <w:abstractNum w:abstractNumId="6">
+  <w:abstractNum w:abstractNumId="8">
+    <w:nsid w:val="37F86B8F"/>
+    <w:multiLevelType w:val="hybridMultilevel"/>
+    <w:tmpl w:val="1D7EAA30"/>
+    <w:lvl w:ilvl="0" w:tplc="0409000F">
+      <w:start w:val="1"/>
+      <w:numFmt w:val="decimal"/>
+      <w:lvlText w:val="%1."/>
+      <w:lvlJc w:val="left"/>
+      <w:pPr>
+        <w:ind w:left="360" w:hanging="360"/>
+      </w:pPr>
+      <w:rPr>
+        <w:rFonts w:hint="default"/>
+      </w:rPr>
+    </w:lvl>
+    <w:lvl w:ilvl="1" w:tplc="04090019" w:tentative="1">
+      <w:start w:val="1"/>
+      <w:numFmt w:val="lowerLetter"/>
+      <w:lvlText w:val="%2."/>
+      <w:lvlJc w:val="left"/>
+      <w:pPr>
+        <w:ind w:left="1080" w:hanging="360"/>
+      </w:pPr>
+    </w:lvl>
+    <w:lvl w:ilvl="2" w:tplc="0409001B" w:tentative="1">
+      <w:start w:val="1"/>
+      <w:numFmt w:val="lowerRoman"/>
+      <w:lvlText w:val="%3."/>
+      <w:lvlJc w:val="right"/>
+      <w:pPr>
+        <w:ind w:left="1800" w:hanging="180"/>
+      </w:pPr>
+    </w:lvl>
+    <w:lvl w:ilvl="3" w:tplc="0409000F" w:tentative="1">
+      <w:start w:val="1"/>
+      <w:numFmt w:val="decimal"/>
+      <w:lvlText w:val="%4."/>
+      <w:lvlJc w:val="left"/>
+      <w:pPr>
+        <w:ind w:left="2520" w:hanging="360"/>
+      </w:pPr>
+    </w:lvl>
+    <w:lvl w:ilvl="4" w:tplc="04090019" w:tentative="1">
+      <w:start w:val="1"/>
+      <w:numFmt w:val="lowerLetter"/>
+      <w:lvlText w:val="%5."/>
+      <w:lvlJc w:val="left"/>
+      <w:pPr>
+        <w:ind w:left="3240" w:hanging="360"/>
+      </w:pPr>
+    </w:lvl>
+    <w:lvl w:ilvl="5" w:tplc="0409001B" w:tentative="1">
+      <w:start w:val="1"/>
+      <w:numFmt w:val="lowerRoman"/>
+      <w:lvlText w:val="%6."/>
+      <w:lvlJc w:val="right"/>
+      <w:pPr>
+        <w:ind w:left="3960" w:hanging="180"/>
+      </w:pPr>
+    </w:lvl>
+    <w:lvl w:ilvl="6" w:tplc="0409000F" w:tentative="1">
+      <w:start w:val="1"/>
+      <w:numFmt w:val="decimal"/>
+      <w:lvlText w:val="%7."/>
+      <w:lvlJc w:val="left"/>
+      <w:pPr>
+        <w:ind w:left="4680" w:hanging="360"/>
+      </w:pPr>
+    </w:lvl>
+    <w:lvl w:ilvl="7" w:tplc="04090019" w:tentative="1">
+      <w:start w:val="1"/>
+      <w:numFmt w:val="lowerLetter"/>
+      <w:lvlText w:val="%8."/>
+      <w:lvlJc w:val="left"/>
+      <w:pPr>
+        <w:ind w:left="5400" w:hanging="360"/>
+      </w:pPr>
+    </w:lvl>
+    <w:lvl w:ilvl="8" w:tplc="0409001B" w:tentative="1">
+      <w:start w:val="1"/>
+      <w:numFmt w:val="lowerRoman"/>
+      <w:lvlText w:val="%9."/>
+      <w:lvlJc w:val="right"/>
+      <w:pPr>
+        <w:ind w:left="6120" w:hanging="180"/>
+      </w:pPr>
+    </w:lvl>
+  </w:abstractNum>
+  <w:abstractNum w:abstractNumId="9">
     <w:nsid w:val="49D94CAF"/>
     <w:multiLevelType w:val="hybridMultilevel"/>
     <w:tmpl w:val="3E5250E8"/>
@@ -3113,7 +4066,274 @@
       </w:rPr>
     </w:lvl>
   </w:abstractNum>
-  <w:abstractNum w:abstractNumId="7">
+  <w:abstractNum w:abstractNumId="10">
+    <w:nsid w:val="584E0408"/>
+    <w:multiLevelType w:val="hybridMultilevel"/>
+    <w:tmpl w:val="99AE5830"/>
+    <w:lvl w:ilvl="0" w:tplc="0409000F">
+      <w:start w:val="1"/>
+      <w:numFmt w:val="decimal"/>
+      <w:lvlText w:val="%1."/>
+      <w:lvlJc w:val="left"/>
+      <w:pPr>
+        <w:ind w:left="360" w:hanging="360"/>
+      </w:pPr>
+      <w:rPr>
+        <w:rFonts w:hint="default"/>
+      </w:rPr>
+    </w:lvl>
+    <w:lvl w:ilvl="1" w:tplc="04090019" w:tentative="1">
+      <w:start w:val="1"/>
+      <w:numFmt w:val="lowerLetter"/>
+      <w:lvlText w:val="%2."/>
+      <w:lvlJc w:val="left"/>
+      <w:pPr>
+        <w:ind w:left="1080" w:hanging="360"/>
+      </w:pPr>
+    </w:lvl>
+    <w:lvl w:ilvl="2" w:tplc="0409001B" w:tentative="1">
+      <w:start w:val="1"/>
+      <w:numFmt w:val="lowerRoman"/>
+      <w:lvlText w:val="%3."/>
+      <w:lvlJc w:val="right"/>
+      <w:pPr>
+        <w:ind w:left="1800" w:hanging="180"/>
+      </w:pPr>
+    </w:lvl>
+    <w:lvl w:ilvl="3" w:tplc="0409000F" w:tentative="1">
+      <w:start w:val="1"/>
+      <w:numFmt w:val="decimal"/>
+      <w:lvlText w:val="%4."/>
+      <w:lvlJc w:val="left"/>
+      <w:pPr>
+        <w:ind w:left="2520" w:hanging="360"/>
+      </w:pPr>
+    </w:lvl>
+    <w:lvl w:ilvl="4" w:tplc="04090019" w:tentative="1">
+      <w:start w:val="1"/>
+      <w:numFmt w:val="lowerLetter"/>
+      <w:lvlText w:val="%5."/>
+      <w:lvlJc w:val="left"/>
+      <w:pPr>
+        <w:ind w:left="3240" w:hanging="360"/>
+      </w:pPr>
+    </w:lvl>
+    <w:lvl w:ilvl="5" w:tplc="0409001B" w:tentative="1">
+      <w:start w:val="1"/>
+      <w:numFmt w:val="lowerRoman"/>
+      <w:lvlText w:val="%6."/>
+      <w:lvlJc w:val="right"/>
+      <w:pPr>
+        <w:ind w:left="3960" w:hanging="180"/>
+      </w:pPr>
+    </w:lvl>
+    <w:lvl w:ilvl="6" w:tplc="0409000F" w:tentative="1">
+      <w:start w:val="1"/>
+      <w:numFmt w:val="decimal"/>
+      <w:lvlText w:val="%7."/>
+      <w:lvlJc w:val="left"/>
+      <w:pPr>
+        <w:ind w:left="4680" w:hanging="360"/>
+      </w:pPr>
+    </w:lvl>
+    <w:lvl w:ilvl="7" w:tplc="04090019" w:tentative="1">
+      <w:start w:val="1"/>
+      <w:numFmt w:val="lowerLetter"/>
+      <w:lvlText w:val="%8."/>
+      <w:lvlJc w:val="left"/>
+      <w:pPr>
+        <w:ind w:left="5400" w:hanging="360"/>
+      </w:pPr>
+    </w:lvl>
+    <w:lvl w:ilvl="8" w:tplc="0409001B" w:tentative="1">
+      <w:start w:val="1"/>
+      <w:numFmt w:val="lowerRoman"/>
+      <w:lvlText w:val="%9."/>
+      <w:lvlJc w:val="right"/>
+      <w:pPr>
+        <w:ind w:left="6120" w:hanging="180"/>
+      </w:pPr>
+    </w:lvl>
+  </w:abstractNum>
+  <w:abstractNum w:abstractNumId="11">
+    <w:nsid w:val="62174BAE"/>
+    <w:multiLevelType w:val="hybridMultilevel"/>
+    <w:tmpl w:val="253A8C5E"/>
+    <w:lvl w:ilvl="0" w:tplc="0409000F">
+      <w:start w:val="1"/>
+      <w:numFmt w:val="decimal"/>
+      <w:lvlText w:val="%1."/>
+      <w:lvlJc w:val="left"/>
+      <w:pPr>
+        <w:ind w:left="360" w:hanging="360"/>
+      </w:pPr>
+      <w:rPr>
+        <w:rFonts w:hint="default"/>
+      </w:rPr>
+    </w:lvl>
+    <w:lvl w:ilvl="1" w:tplc="04090019" w:tentative="1">
+      <w:start w:val="1"/>
+      <w:numFmt w:val="lowerLetter"/>
+      <w:lvlText w:val="%2."/>
+      <w:lvlJc w:val="left"/>
+      <w:pPr>
+        <w:ind w:left="1080" w:hanging="360"/>
+      </w:pPr>
+    </w:lvl>
+    <w:lvl w:ilvl="2" w:tplc="0409001B" w:tentative="1">
+      <w:start w:val="1"/>
+      <w:numFmt w:val="lowerRoman"/>
+      <w:lvlText w:val="%3."/>
+      <w:lvlJc w:val="right"/>
+      <w:pPr>
+        <w:ind w:left="1800" w:hanging="180"/>
+      </w:pPr>
+    </w:lvl>
+    <w:lvl w:ilvl="3" w:tplc="0409000F" w:tentative="1">
+      <w:start w:val="1"/>
+      <w:numFmt w:val="decimal"/>
+      <w:lvlText w:val="%4."/>
+      <w:lvlJc w:val="left"/>
+      <w:pPr>
+        <w:ind w:left="2520" w:hanging="360"/>
+      </w:pPr>
+    </w:lvl>
+    <w:lvl w:ilvl="4" w:tplc="04090019" w:tentative="1">
+      <w:start w:val="1"/>
+      <w:numFmt w:val="lowerLetter"/>
+      <w:lvlText w:val="%5."/>
+      <w:lvlJc w:val="left"/>
+      <w:pPr>
+        <w:ind w:left="3240" w:hanging="360"/>
+      </w:pPr>
+    </w:lvl>
+    <w:lvl w:ilvl="5" w:tplc="0409001B" w:tentative="1">
+      <w:start w:val="1"/>
+      <w:numFmt w:val="lowerRoman"/>
+      <w:lvlText w:val="%6."/>
+      <w:lvlJc w:val="right"/>
+      <w:pPr>
+        <w:ind w:left="3960" w:hanging="180"/>
+      </w:pPr>
+    </w:lvl>
+    <w:lvl w:ilvl="6" w:tplc="0409000F" w:tentative="1">
+      <w:start w:val="1"/>
+      <w:numFmt w:val="decimal"/>
+      <w:lvlText w:val="%7."/>
+      <w:lvlJc w:val="left"/>
+      <w:pPr>
+        <w:ind w:left="4680" w:hanging="360"/>
+      </w:pPr>
+    </w:lvl>
+    <w:lvl w:ilvl="7" w:tplc="04090019" w:tentative="1">
+      <w:start w:val="1"/>
+      <w:numFmt w:val="lowerLetter"/>
+      <w:lvlText w:val="%8."/>
+      <w:lvlJc w:val="left"/>
+      <w:pPr>
+        <w:ind w:left="5400" w:hanging="360"/>
+      </w:pPr>
+    </w:lvl>
+    <w:lvl w:ilvl="8" w:tplc="0409001B" w:tentative="1">
+      <w:start w:val="1"/>
+      <w:numFmt w:val="lowerRoman"/>
+      <w:lvlText w:val="%9."/>
+      <w:lvlJc w:val="right"/>
+      <w:pPr>
+        <w:ind w:left="6120" w:hanging="180"/>
+      </w:pPr>
+    </w:lvl>
+  </w:abstractNum>
+  <w:abstractNum w:abstractNumId="12">
+    <w:nsid w:val="66F3578C"/>
+    <w:multiLevelType w:val="hybridMultilevel"/>
+    <w:tmpl w:val="E3B88D20"/>
+    <w:lvl w:ilvl="0" w:tplc="0409000F">
+      <w:start w:val="1"/>
+      <w:numFmt w:val="decimal"/>
+      <w:lvlText w:val="%1."/>
+      <w:lvlJc w:val="left"/>
+      <w:pPr>
+        <w:ind w:left="360" w:hanging="360"/>
+      </w:pPr>
+      <w:rPr>
+        <w:rFonts w:hint="default"/>
+      </w:rPr>
+    </w:lvl>
+    <w:lvl w:ilvl="1" w:tplc="04090019" w:tentative="1">
+      <w:start w:val="1"/>
+      <w:numFmt w:val="lowerLetter"/>
+      <w:lvlText w:val="%2."/>
+      <w:lvlJc w:val="left"/>
+      <w:pPr>
+        <w:ind w:left="1080" w:hanging="360"/>
+      </w:pPr>
+    </w:lvl>
+    <w:lvl w:ilvl="2" w:tplc="0409001B" w:tentative="1">
+      <w:start w:val="1"/>
+      <w:numFmt w:val="lowerRoman"/>
+      <w:lvlText w:val="%3."/>
+      <w:lvlJc w:val="right"/>
+      <w:pPr>
+        <w:ind w:left="1800" w:hanging="180"/>
+      </w:pPr>
+    </w:lvl>
+    <w:lvl w:ilvl="3" w:tplc="0409000F" w:tentative="1">
+      <w:start w:val="1"/>
+      <w:numFmt w:val="decimal"/>
+      <w:lvlText w:val="%4."/>
+      <w:lvlJc w:val="left"/>
+      <w:pPr>
+        <w:ind w:left="2520" w:hanging="360"/>
+      </w:pPr>
+    </w:lvl>
+    <w:lvl w:ilvl="4" w:tplc="04090019" w:tentative="1">
+      <w:start w:val="1"/>
+      <w:numFmt w:val="lowerLetter"/>
+      <w:lvlText w:val="%5."/>
+      <w:lvlJc w:val="left"/>
+      <w:pPr>
+        <w:ind w:left="3240" w:hanging="360"/>
+      </w:pPr>
+    </w:lvl>
+    <w:lvl w:ilvl="5" w:tplc="0409001B" w:tentative="1">
+      <w:start w:val="1"/>
+      <w:numFmt w:val="lowerRoman"/>
+      <w:lvlText w:val="%6."/>
+      <w:lvlJc w:val="right"/>
+      <w:pPr>
+        <w:ind w:left="3960" w:hanging="180"/>
+      </w:pPr>
+    </w:lvl>
+    <w:lvl w:ilvl="6" w:tplc="0409000F" w:tentative="1">
+      <w:start w:val="1"/>
+      <w:numFmt w:val="decimal"/>
+      <w:lvlText w:val="%7."/>
+      <w:lvlJc w:val="left"/>
+      <w:pPr>
+        <w:ind w:left="4680" w:hanging="360"/>
+      </w:pPr>
+    </w:lvl>
+    <w:lvl w:ilvl="7" w:tplc="04090019" w:tentative="1">
+      <w:start w:val="1"/>
+      <w:numFmt w:val="lowerLetter"/>
+      <w:lvlText w:val="%8."/>
+      <w:lvlJc w:val="left"/>
+      <w:pPr>
+        <w:ind w:left="5400" w:hanging="360"/>
+      </w:pPr>
+    </w:lvl>
+    <w:lvl w:ilvl="8" w:tplc="0409001B" w:tentative="1">
+      <w:start w:val="1"/>
+      <w:numFmt w:val="lowerRoman"/>
+      <w:lvlText w:val="%9."/>
+      <w:lvlJc w:val="right"/>
+      <w:pPr>
+        <w:ind w:left="6120" w:hanging="180"/>
+      </w:pPr>
+    </w:lvl>
+  </w:abstractNum>
+  <w:abstractNum w:abstractNumId="13">
     <w:nsid w:val="6A7B327F"/>
     <w:multiLevelType w:val="hybridMultilevel"/>
     <w:tmpl w:val="335E1E8E"/>
@@ -3230,7 +4450,7 @@
       </w:pPr>
     </w:lvl>
   </w:abstractNum>
-  <w:abstractNum w:abstractNumId="8">
+  <w:abstractNum w:abstractNumId="14">
     <w:nsid w:val="6ECA7869"/>
     <w:multiLevelType w:val="hybridMultilevel"/>
     <w:tmpl w:val="F01AA1BA"/>
@@ -3370,7 +4590,96 @@
       </w:rPr>
     </w:lvl>
   </w:abstractNum>
-  <w:abstractNum w:abstractNumId="9">
+  <w:abstractNum w:abstractNumId="15">
+    <w:nsid w:val="6F9B64B0"/>
+    <w:multiLevelType w:val="hybridMultilevel"/>
+    <w:tmpl w:val="B58AED02"/>
+    <w:lvl w:ilvl="0" w:tplc="0409000F">
+      <w:start w:val="1"/>
+      <w:numFmt w:val="decimal"/>
+      <w:lvlText w:val="%1."/>
+      <w:lvlJc w:val="left"/>
+      <w:pPr>
+        <w:ind w:left="360" w:hanging="360"/>
+      </w:pPr>
+      <w:rPr>
+        <w:rFonts w:hint="default"/>
+      </w:rPr>
+    </w:lvl>
+    <w:lvl w:ilvl="1" w:tplc="04090019" w:tentative="1">
+      <w:start w:val="1"/>
+      <w:numFmt w:val="lowerLetter"/>
+      <w:lvlText w:val="%2."/>
+      <w:lvlJc w:val="left"/>
+      <w:pPr>
+        <w:ind w:left="1080" w:hanging="360"/>
+      </w:pPr>
+    </w:lvl>
+    <w:lvl w:ilvl="2" w:tplc="0409001B" w:tentative="1">
+      <w:start w:val="1"/>
+      <w:numFmt w:val="lowerRoman"/>
+      <w:lvlText w:val="%3."/>
+      <w:lvlJc w:val="right"/>
+      <w:pPr>
+        <w:ind w:left="1800" w:hanging="180"/>
+      </w:pPr>
+    </w:lvl>
+    <w:lvl w:ilvl="3" w:tplc="0409000F" w:tentative="1">
+      <w:start w:val="1"/>
+      <w:numFmt w:val="decimal"/>
+      <w:lvlText w:val="%4."/>
+      <w:lvlJc w:val="left"/>
+      <w:pPr>
+        <w:ind w:left="2520" w:hanging="360"/>
+      </w:pPr>
+    </w:lvl>
+    <w:lvl w:ilvl="4" w:tplc="04090019" w:tentative="1">
+      <w:start w:val="1"/>
+      <w:numFmt w:val="lowerLetter"/>
+      <w:lvlText w:val="%5."/>
+      <w:lvlJc w:val="left"/>
+      <w:pPr>
+        <w:ind w:left="3240" w:hanging="360"/>
+      </w:pPr>
+    </w:lvl>
+    <w:lvl w:ilvl="5" w:tplc="0409001B" w:tentative="1">
+      <w:start w:val="1"/>
+      <w:numFmt w:val="lowerRoman"/>
+      <w:lvlText w:val="%6."/>
+      <w:lvlJc w:val="right"/>
+      <w:pPr>
+        <w:ind w:left="3960" w:hanging="180"/>
+      </w:pPr>
+    </w:lvl>
+    <w:lvl w:ilvl="6" w:tplc="0409000F" w:tentative="1">
+      <w:start w:val="1"/>
+      <w:numFmt w:val="decimal"/>
+      <w:lvlText w:val="%7."/>
+      <w:lvlJc w:val="left"/>
+      <w:pPr>
+        <w:ind w:left="4680" w:hanging="360"/>
+      </w:pPr>
+    </w:lvl>
+    <w:lvl w:ilvl="7" w:tplc="04090019" w:tentative="1">
+      <w:start w:val="1"/>
+      <w:numFmt w:val="lowerLetter"/>
+      <w:lvlText w:val="%8."/>
+      <w:lvlJc w:val="left"/>
+      <w:pPr>
+        <w:ind w:left="5400" w:hanging="360"/>
+      </w:pPr>
+    </w:lvl>
+    <w:lvl w:ilvl="8" w:tplc="0409001B" w:tentative="1">
+      <w:start w:val="1"/>
+      <w:numFmt w:val="lowerRoman"/>
+      <w:lvlText w:val="%9."/>
+      <w:lvlJc w:val="right"/>
+      <w:pPr>
+        <w:ind w:left="6120" w:hanging="180"/>
+      </w:pPr>
+    </w:lvl>
+  </w:abstractNum>
+  <w:abstractNum w:abstractNumId="16">
     <w:nsid w:val="74ED6D94"/>
     <w:multiLevelType w:val="hybridMultilevel"/>
     <w:tmpl w:val="409E4CF4"/>
@@ -3483,7 +4792,7 @@
       </w:rPr>
     </w:lvl>
   </w:abstractNum>
-  <w:abstractNum w:abstractNumId="10">
+  <w:abstractNum w:abstractNumId="17">
     <w:nsid w:val="78D42EE2"/>
     <w:multiLevelType w:val="multilevel"/>
     <w:tmpl w:val="BE4E5626"/>
@@ -3599,7 +4908,7 @@
       </w:pPr>
     </w:lvl>
   </w:abstractNum>
-  <w:abstractNum w:abstractNumId="11">
+  <w:abstractNum w:abstractNumId="18">
     <w:nsid w:val="7E9B626D"/>
     <w:multiLevelType w:val="multilevel"/>
     <w:tmpl w:val="2B5CE9E2"/>
@@ -3679,37 +4988,58 @@
     <w:abstractNumId w:val="0"/>
   </w:num>
   <w:num w:numId="2">
+    <w:abstractNumId w:val="7"/>
+  </w:num>
+  <w:num w:numId="3">
+    <w:abstractNumId w:val="9"/>
+  </w:num>
+  <w:num w:numId="4">
     <w:abstractNumId w:val="5"/>
   </w:num>
-  <w:num w:numId="3">
-    <w:abstractNumId w:val="6"/>
-  </w:num>
-  <w:num w:numId="4">
+  <w:num w:numId="5">
     <w:abstractNumId w:val="4"/>
   </w:num>
-  <w:num w:numId="5">
+  <w:num w:numId="6">
     <w:abstractNumId w:val="3"/>
   </w:num>
-  <w:num w:numId="6">
+  <w:num w:numId="7">
+    <w:abstractNumId w:val="18"/>
+  </w:num>
+  <w:num w:numId="8">
+    <w:abstractNumId w:val="13"/>
+  </w:num>
+  <w:num w:numId="9">
+    <w:abstractNumId w:val="17"/>
+  </w:num>
+  <w:num w:numId="10">
     <w:abstractNumId w:val="2"/>
   </w:num>
-  <w:num w:numId="7">
+  <w:num w:numId="11">
+    <w:abstractNumId w:val="14"/>
+  </w:num>
+  <w:num w:numId="12">
+    <w:abstractNumId w:val="16"/>
+  </w:num>
+  <w:num w:numId="13">
+    <w:abstractNumId w:val="1"/>
+  </w:num>
+  <w:num w:numId="14">
+    <w:abstractNumId w:val="15"/>
+  </w:num>
+  <w:num w:numId="15">
+    <w:abstractNumId w:val="12"/>
+  </w:num>
+  <w:num w:numId="16">
     <w:abstractNumId w:val="11"/>
   </w:num>
-  <w:num w:numId="8">
-    <w:abstractNumId w:val="7"/>
-  </w:num>
-  <w:num w:numId="9">
+  <w:num w:numId="17">
     <w:abstractNumId w:val="10"/>
   </w:num>
-  <w:num w:numId="10">
-    <w:abstractNumId w:val="1"/>
-  </w:num>
-  <w:num w:numId="11">
+  <w:num w:numId="18">
     <w:abstractNumId w:val="8"/>
   </w:num>
-  <w:num w:numId="12">
-    <w:abstractNumId w:val="9"/>
+  <w:num w:numId="19">
+    <w:abstractNumId w:val="6"/>
   </w:num>
 </w:numbering>
 </file>
@@ -4573,6 +5903,17 @@
       <w:lang w:val="en-US" w:eastAsia="en-US"/>
     </w:rPr>
   </w:style>
+  <w:style w:type="paragraph" w:styleId="PargrafodaLista">
+    <w:name w:val="List Paragraph"/>
+    <w:basedOn w:val="Normal"/>
+    <w:uiPriority w:val="34"/>
+    <w:qFormat/>
+    <w:rsid w:val="00B45FA3"/>
+    <w:pPr>
+      <w:ind w:left="720"/>
+      <w:contextualSpacing/>
+    </w:pPr>
+  </w:style>
 </w:styles>
 </file>
 
@@ -5434,6 +6775,17 @@
       <w:szCs w:val="16"/>
       <w:lang w:val="en-US" w:eastAsia="en-US"/>
     </w:rPr>
+  </w:style>
+  <w:style w:type="paragraph" w:styleId="PargrafodaLista">
+    <w:name w:val="List Paragraph"/>
+    <w:basedOn w:val="Normal"/>
+    <w:uiPriority w:val="34"/>
+    <w:qFormat/>
+    <w:rsid w:val="00B45FA3"/>
+    <w:pPr>
+      <w:ind w:left="720"/>
+      <w:contextualSpacing/>
+    </w:pPr>
   </w:style>
 </w:styles>
 </file>
@@ -5728,7 +7080,7 @@
 </file>
 
 <file path=customXml/itemProps1.xml><?xml version="1.0" encoding="utf-8"?>
-<ds:datastoreItem xmlns:ds="http://schemas.openxmlformats.org/officeDocument/2006/customXml" ds:itemID="{F05899F8-2076-44D1-8BFD-A4C6B96EDBAF}">
+<ds:datastoreItem xmlns:ds="http://schemas.openxmlformats.org/officeDocument/2006/customXml" ds:itemID="{6F6C2140-47AD-4730-B7A7-81078C948EC2}">
   <ds:schemaRefs>
     <ds:schemaRef ds:uri="http://schemas.openxmlformats.org/officeDocument/2006/bibliography"/>
   </ds:schemaRefs>

</xml_diff>